<commit_message>
Improve eligibility summary and more
Improvements:

* Eligibility summary improved using few-shot learning
* Switched to ZotGPT API (Azure OpenAI)
* Fixed a bug where the docx heading wasn't showing properly
* Upgraded openai library
* Improved command line interface for fileProcessor.py
</commit_message>
<xml_diff>
--- a/output_word/formattedOutput.docx
+++ b/output_word/formattedOutput.docx
@@ -15,18 +15,17 @@
       </w:r>
     </w:p>
     <w:p>
-      <w:r>
-        <w:rPr>
-          <w:b/>
-          <w:color w:val="0000FF"/>
-        </w:rPr>
-        <w:hyperlink r:id="rId9">
-          <w:r>
-            <w:rPr/>
-            <w:t xml:space="preserve"> Breast Cancer Alliance (BCA) | Young Investigator Grants</w:t>
-          </w:r>
-        </w:hyperlink>
-      </w:r>
+      <w:hyperlink r:id="rId9">
+        <w:r>
+          <w:rPr>
+            <w:rStyle w:val="Hyperlink"/>
+            <w:color w:val="0000FF"/>
+            <w:b w:val="true"/>
+          </w:rPr>
+          <w:t> Peter and Patricia Gruber Foundation | Cosmology Prize</w:t>
+        </w:r>
+      </w:hyperlink>
+      <w:r/>
       <w:r>
         <w:br/>
       </w:r>
@@ -37,7 +36,7 @@
         <w:t xml:space="preserve">Due Date: </w:t>
       </w:r>
       <w:r>
-        <w:t xml:space="preserve">  31 Mar 2024 - Anticipated / sponsor Prior to submission of a formal grant proposal, BCA now requires a one-page Letter of Intent (LOI) and&amp;amp;nbsp;a separate CV.&amp;amp;nbsp;</w:t>
+        <w:t xml:space="preserve">  15 Dec 2024 - Anticipated / sponsor </w:t>
         <w:br/>
       </w:r>
       <w:r>
@@ -47,7 +46,7 @@
         <w:t xml:space="preserve">Award Amount: </w:t>
       </w:r>
       <w:r>
-        <w:t>$125,000 USD</w:t>
+        <w:t>$500,000</w:t>
         <w:br/>
       </w:r>
       <w:r>
@@ -57,7 +56,7 @@
         <w:t xml:space="preserve">Eligibility: </w:t>
       </w:r>
       <w:r>
-        <w:t>Any level faculty. MD or PhD not mentioned.</w:t>
+        <w:t>Any level faculty. Nominations can be submitted by individuals active in or appreciative of contemporary cosmological research.</w:t>
         <w:br/>
       </w:r>
       <w:r>
@@ -67,23 +66,22 @@
         <w:t xml:space="preserve">Program Goal: </w:t>
       </w:r>
       <w:r>
-        <w:t>Breast Cancer Alliance offers the Young Investigator Grant to support early-career clinical doctors and research scientists in breast cancer research, helping them advance their careers by funding independent research projects.</w:t>
+        <w:t>The Cosmology Prize recognizes significant contributions by cosmologists, astronomers, astrophysicists, or scientific philosophers in theoretical, analytical, conceptual, or observational research that fundamentally advances our understanding of the universe, continuing the legacy of historical pioneers.</w:t>
         <w:br/>
       </w:r>
     </w:p>
     <w:p>
-      <w:r>
-        <w:rPr>
-          <w:b/>
-          <w:color w:val="0000FF"/>
-        </w:rPr>
-        <w:hyperlink r:id="rId9">
-          <w:r>
-            <w:rPr/>
-            <w:t xml:space="preserve"> Breast Cancer Alliance (BCA) | Exceptional Project Grants</w:t>
-          </w:r>
-        </w:hyperlink>
-      </w:r>
+      <w:hyperlink r:id="rId10">
+        <w:r>
+          <w:rPr>
+            <w:rStyle w:val="Hyperlink"/>
+            <w:color w:val="0000FF"/>
+            <w:b w:val="true"/>
+          </w:rPr>
+          <w:t> International Astronomical Union (IAU) | Gruber Foundation cosmology prize</w:t>
+        </w:r>
+      </w:hyperlink>
+      <w:r/>
       <w:r>
         <w:br/>
       </w:r>
@@ -94,7 +92,7 @@
         <w:t xml:space="preserve">Due Date: </w:t>
       </w:r>
       <w:r>
-        <w:t xml:space="preserve">  31 Mar 2024 - Anticipated / sponsor </w:t>
+        <w:t xml:space="preserve">  15 Dec 2024 - Anticipated / sponsor </w:t>
         <w:br/>
       </w:r>
       <w:r>
@@ -104,7 +102,7 @@
         <w:t xml:space="preserve">Award Amount: </w:t>
       </w:r>
       <w:r>
-        <w:t>$100,000 USD</w:t>
+        <w:t>$500,000 USD</w:t>
         <w:br/>
       </w:r>
       <w:r>
@@ -114,7 +112,7 @@
         <w:t xml:space="preserve">Eligibility: </w:t>
       </w:r>
       <w:r>
-        <w:t>Any level faculty, including clinical doctors and research scientists, are eligible for Exceptional Projects. There is no mention of the requirement for an MD or PhD.</w:t>
+        <w:t>Any level faculty in astronomy, physics, mathematics, or philosophy of science.</w:t>
         <w:br/>
       </w:r>
       <w:r>
@@ -124,23 +122,22 @@
         <w:t xml:space="preserve">Program Goal: </w:t>
       </w:r>
       <w:r>
-        <w:t>The Breast Cancer Alliance aims to enhance survival rates and quality of life for breast cancer patients through research, education, support, and screening. They focus on various areas of research related to breast cancer, including diagnosis, genetics, prevention, and therapies.</w:t>
+        <w:t>This award recognizes scientific advances in cosmology and perception of the universe.</w:t>
         <w:br/>
       </w:r>
     </w:p>
     <w:p>
-      <w:r>
-        <w:rPr>
-          <w:b/>
-          <w:color w:val="0000FF"/>
-        </w:rPr>
-        <w:hyperlink r:id="rId10">
-          <w:r>
-            <w:rPr/>
-            <w:t xml:space="preserve"> Mark Foundation for Cancer Research | Emerging Leader Award</w:t>
-          </w:r>
-        </w:hyperlink>
-      </w:r>
+      <w:hyperlink r:id="rId11">
+        <w:r>
+          <w:rPr>
+            <w:rStyle w:val="Hyperlink"/>
+            <w:color w:val="0000FF"/>
+            <w:b w:val="true"/>
+          </w:rPr>
+          <w:t> Research Corporation for Science Advancement (RCSA) | Cottrell Scholars Awards</w:t>
+        </w:r>
+      </w:hyperlink>
+      <w:r/>
       <w:r>
         <w:br/>
       </w:r>
@@ -151,7 +148,7 @@
         <w:t xml:space="preserve">Due Date: </w:t>
       </w:r>
       <w:r>
-        <w:t xml:space="preserve">  01 May 2024 - Anticipated / sponsor 5 PM Eastern Time</w:t>
+        <w:t xml:space="preserve">  01 Jul 2025 - Anticipated / sponsor &amp;lt;strong&amp;gt;11:59 PST&amp;lt;/strong&amp;gt;</w:t>
         <w:br/>
       </w:r>
       <w:r>
@@ -161,7 +158,7 @@
         <w:t xml:space="preserve">Award Amount: </w:t>
       </w:r>
       <w:r>
-        <w:t>$750,000 USD</w:t>
+        <w:t>$120,000 USD</w:t>
         <w:br/>
       </w:r>
       <w:r>
@@ -171,7 +168,7 @@
         <w:t xml:space="preserve">Eligibility: </w:t>
       </w:r>
       <w:r>
-        <w:t>Any level faculty is eligible. MD, PhD, or equivalent is required.</w:t>
+        <w:t>Early career tenure-track faculty who started their first tenure-track appointment in 2021 and hold primary or courtesy appointments in chemistry, physics, or astronomy departments.</w:t>
         <w:br/>
       </w:r>
       <w:r>
@@ -181,23 +178,23 @@
         <w:t xml:space="preserve">Program Goal: </w:t>
       </w:r>
       <w:r>
-        <w:t>The Mark Foundation Emerging Leader Awards provide support for innovative cancer research by early career investigators working on high-impact, high-risk projects.</w:t>
+        <w:t>The Cottrell Scholar Award supports outstanding teacher-scholars in Chemistry, Physics, and Astronomy, recognizing their innovative research programs and academic leadership skills while fostering a national community of scholar-educators.</w:t>
         <w:br/>
       </w:r>
     </w:p>
     <w:p>
-      <w:r>
-        <w:rPr>
-          <w:b/>
-          <w:color w:val="0000FF"/>
-        </w:rPr>
-        <w:hyperlink r:id="rId11">
-          <w:r>
-            <w:rPr/>
-            <w:t xml:space="preserve"> Susan G. Komen | Career Transition Award (CTA)</w:t>
-          </w:r>
-        </w:hyperlink>
-      </w:r>
+      <w:hyperlink r:id="rId12">
+        <w:r>
+          <w:rPr>
+            <w:rStyle w:val="Hyperlink"/>
+            <w:color w:val="0000FF"/>
+            <w:b w:val="true"/>
+          </w:rPr>
+          <w:t> L'Oreal UK and Ireland
+ Fondation L'Oréal | International Awards in Physical Sciences, Mathematics and Computer Science</w:t>
+        </w:r>
+      </w:hyperlink>
+      <w:r/>
       <w:r>
         <w:br/>
       </w:r>
@@ -208,7 +205,7 @@
         <w:t xml:space="preserve">Due Date: </w:t>
       </w:r>
       <w:r>
-        <w:t xml:space="preserve">  14 Jul 2024 - Anticipated / sponsor by 1 p.m., Eastern Standard Time</w:t>
+        <w:t xml:space="preserve">  08 Jul 2025 - Anticipated / sponsor (France GMT/UTC + 2h)</w:t>
         <w:br/>
       </w:r>
       <w:r>
@@ -218,7 +215,7 @@
         <w:t xml:space="preserve">Award Amount: </w:t>
       </w:r>
       <w:r>
-        <w:t>$650,000 USD</w:t>
+        <w:t>€100,000 EUR</w:t>
         <w:br/>
       </w:r>
       <w:r>
@@ -228,10 +225,7 @@
         <w:t xml:space="preserve">Eligibility: </w:t>
       </w:r>
       <w:r>
-        <w:t xml:space="preserve">Eligible faculty level: Postdoctoral researchers in the final years of mentored postdoctoral research training positions with no more than five years of total postdoctoral research experience. Clinical fellows are also eligible as long as they are no more than five years into their training. </w:t>
-        <w:br/>
-        <w:br/>
-        <w:t>MD or PhD requirement: Must have a doctoral degree, including M.D., Ph.D., Dr.P.H., D.O., or equivalent.</w:t>
+        <w:t>Any level faculty in the specified scientific fields. Candidates must be nominated by an eminent scientist.</w:t>
         <w:br/>
       </w:r>
       <w:r>
@@ -241,23 +235,23 @@
         <w:t xml:space="preserve">Program Goal: </w:t>
       </w:r>
       <w:r>
-        <w:t>The Susan G. Komen grant supports senior postdoctoral and clinical fellows to launch their independent breast cancer research careers. It provides up to five years of funding in two phases, with Phase 1 supporting mentored training and Phase 2 supporting independent research. The projects must focus on breast cancer and align with Komen's research goals and mission.</w:t>
+        <w:t>The L’Oréal-UNESCO For Women in Science International Awards recognize five eminent women researchers annually for their contributions to Physical Sciences, Mathematics, and Computer Science. In 2025, one laureate will be chosen from each of the following regions: Africa and the Arab States, Asia and the Pacific, Europe, Latin America and the Caribbean, and North America, based on their place of work for at least five years.</w:t>
         <w:br/>
       </w:r>
     </w:p>
     <w:p>
-      <w:r>
-        <w:rPr>
-          <w:b/>
-          <w:color w:val="0000FF"/>
-        </w:rPr>
-        <w:hyperlink r:id="rId12">
-          <w:r>
-            <w:rPr/>
-            <w:t xml:space="preserve"> Terri Brodeur Breast Cancer Foundation (TBBCF) | Research Fellowship Grants</w:t>
-          </w:r>
-        </w:hyperlink>
-      </w:r>
+      <w:hyperlink r:id="rId13">
+        <w:r>
+          <w:rPr>
+            <w:rStyle w:val="Hyperlink"/>
+            <w:color w:val="0000FF"/>
+            <w:b w:val="true"/>
+          </w:rPr>
+          <w:t> National Academy of Sciences (NAS)
+ National Academies of Sciences, Engineering, and Medicine (NASEM) | J. Lawrence Smith Medal</w:t>
+        </w:r>
+      </w:hyperlink>
+      <w:r/>
       <w:r>
         <w:br/>
       </w:r>
@@ -268,7 +262,7 @@
         <w:t xml:space="preserve">Due Date: </w:t>
       </w:r>
       <w:r>
-        <w:t xml:space="preserve">  22 Nov 2024 - Anticipated / sponsor </w:t>
+        <w:t xml:space="preserve">  01 Oct 2025 - Anticipated / sponsor </w:t>
         <w:br/>
       </w:r>
       <w:r>
@@ -278,7 +272,7 @@
         <w:t xml:space="preserve">Award Amount: </w:t>
       </w:r>
       <w:r>
-        <w:t>$125,000 USD</w:t>
+        <w:t>$50,000</w:t>
         <w:br/>
       </w:r>
       <w:r>
@@ -288,7 +282,7 @@
         <w:t xml:space="preserve">Eligibility: </w:t>
       </w:r>
       <w:r>
-        <w:t>Any level faculty. Requires PhD, MD/PhD, or MD.</w:t>
+        <w:t>Any level faculty. Self-nominations not accepted. Joint nominations discouraged.</w:t>
         <w:br/>
       </w:r>
       <w:r>
@@ -298,7 +292,63 @@
         <w:t xml:space="preserve">Program Goal: </w:t>
       </w:r>
       <w:r>
-        <w:t>The Terri Brodeur Breast Cancer Foundation funds breast cancer research and treatment options through its Grant Program, focusing on high impact therapeutic research areas.</w:t>
+        <w:t>The J. Lawrence Smith Medal is awarded for research on meteoric bodies.</w:t>
+        <w:br/>
+      </w:r>
+    </w:p>
+    <w:p>
+      <w:hyperlink r:id="rId14">
+        <w:r>
+          <w:rPr>
+            <w:rStyle w:val="Hyperlink"/>
+            <w:color w:val="0000FF"/>
+            <w:b w:val="true"/>
+          </w:rPr>
+          <w:t> Alfred Heineken Foundation | Dr HP Heineken prize for biochemistry and biophysics</w:t>
+        </w:r>
+      </w:hyperlink>
+      <w:r/>
+      <w:r>
+        <w:br/>
+      </w:r>
+      <w:r>
+        <w:rPr>
+          <w:b/>
+        </w:rPr>
+        <w:t xml:space="preserve">Due Date: </w:t>
+      </w:r>
+      <w:r>
+        <w:t xml:space="preserve">  18 Dec 2025 - Anticipated / sponsor </w:t>
+        <w:br/>
+      </w:r>
+      <w:r>
+        <w:rPr>
+          <w:b/>
+        </w:rPr>
+        <w:t xml:space="preserve">Award Amount: </w:t>
+      </w:r>
+      <w:r>
+        <w:t>$250,000 USD</w:t>
+        <w:br/>
+      </w:r>
+      <w:r>
+        <w:rPr>
+          <w:b/>
+        </w:rPr>
+        <w:t xml:space="preserve">Eligibility: </w:t>
+      </w:r>
+      <w:r>
+        <w:t>Mid-career to established faculty in biochemistry or biophysics.</w:t>
+        <w:br/>
+      </w:r>
+      <w:r>
+        <w:rPr>
+          <w:b/>
+        </w:rPr>
+        <w:t xml:space="preserve">Program Goal: </w:t>
+      </w:r>
+      <w:r>
+        <w:t>The Alfred Heineken Foundation invites nominations for the Dr HP Heineken prize, recognizing research in biochemistry and biophysics.</w:t>
         <w:br/>
       </w:r>
     </w:p>

</xml_diff>